<commit_message>
adding fig to report
</commit_message>
<xml_diff>
--- a/report/lst_outline.docx
+++ b/report/lst_outline.docx
@@ -39,405 +39,401 @@
       <w:r>
         <w:t>others</w:t>
       </w:r>
+      <w:r>
+        <w:t>?</w:t>
+      </w:r>
+    </w:p>
+    <w:p>
+      <w:pPr>
+        <w:jc w:val="center"/>
+      </w:pPr>
+      <w:r>
+        <w:t xml:space="preserve">Potential Target Journals: </w:t>
+      </w:r>
+      <w:r>
+        <w:t xml:space="preserve">Remote Sensing of </w:t>
+      </w:r>
+      <w:proofErr w:type="gramStart"/>
+      <w:r>
+        <w:t>Environment,</w:t>
+      </w:r>
+      <w:r>
+        <w:t>?</w:t>
+      </w:r>
+      <w:proofErr w:type="gramEnd"/>
+      <w:r>
+        <w:t xml:space="preserve"> </w:t>
+      </w:r>
+    </w:p>
+    <w:p>
+      <w:pPr>
+        <w:jc w:val="center"/>
+      </w:pPr>
+    </w:p>
+    <w:p/>
+    <w:p>
+      <w:pPr>
+        <w:rPr>
+          <w:b/>
+        </w:rPr>
+      </w:pPr>
+    </w:p>
+    <w:p>
+      <w:pPr>
+        <w:rPr>
+          <w:b/>
+        </w:rPr>
+      </w:pPr>
+      <w:r>
+        <w:rPr>
+          <w:b/>
+        </w:rPr>
+        <w:t>Abstract</w:t>
+      </w:r>
+    </w:p>
+    <w:p>
+      <w:pPr>
+        <w:pStyle w:val="NormalWeb"/>
+        <w:spacing w:before="0" w:beforeAutospacing="0" w:after="0" w:afterAutospacing="0"/>
+        <w:rPr>
+          <w:rFonts w:ascii="Calibri" w:hAnsi="Calibri" w:cs="Calibri"/>
+          <w:sz w:val="22"/>
+          <w:szCs w:val="22"/>
+          <w:lang w:val="en-GB"/>
+        </w:rPr>
+      </w:pPr>
+      <w:r>
+        <w:rPr>
+          <w:rFonts w:ascii="Calibri" w:hAnsi="Calibri" w:cs="Calibri"/>
+          <w:sz w:val="22"/>
+          <w:szCs w:val="22"/>
+          <w:lang w:val="en-GB"/>
+        </w:rPr>
+        <w:t xml:space="preserve">Understanding the drivers of urban land surface temperature can assist in ameliorating the severity of the urban heat island and risk from heat waves. Of all </w:t>
+      </w:r>
+      <w:r>
+        <w:rPr>
+          <w:rFonts w:ascii="Calibri" w:hAnsi="Calibri" w:cs="Calibri"/>
+          <w:sz w:val="22"/>
+          <w:szCs w:val="22"/>
+          <w:lang w:val="en-GB"/>
+        </w:rPr>
+        <w:t xml:space="preserve">the </w:t>
+      </w:r>
+      <w:r>
+        <w:rPr>
+          <w:rFonts w:ascii="Calibri" w:hAnsi="Calibri" w:cs="Calibri"/>
+          <w:sz w:val="22"/>
+          <w:szCs w:val="22"/>
+          <w:lang w:val="en-GB"/>
+        </w:rPr>
+        <w:t xml:space="preserve">natural events, heat waves are among the </w:t>
+      </w:r>
+      <w:r>
+        <w:rPr>
+          <w:rFonts w:ascii="Calibri" w:hAnsi="Calibri" w:cs="Calibri"/>
+          <w:sz w:val="22"/>
+          <w:szCs w:val="22"/>
+          <w:lang w:val="en-GB"/>
+        </w:rPr>
+        <w:t>deadliest</w:t>
+      </w:r>
+      <w:r>
+        <w:rPr>
+          <w:rFonts w:ascii="Calibri" w:hAnsi="Calibri" w:cs="Calibri"/>
+          <w:sz w:val="22"/>
+          <w:szCs w:val="22"/>
+          <w:lang w:val="en-GB"/>
+        </w:rPr>
+        <w:t xml:space="preserve"> and </w:t>
+      </w:r>
+      <w:r>
+        <w:rPr>
+          <w:rFonts w:ascii="Calibri" w:hAnsi="Calibri" w:cs="Calibri"/>
+          <w:sz w:val="22"/>
+          <w:szCs w:val="22"/>
+          <w:lang w:val="en-GB"/>
+        </w:rPr>
+        <w:t xml:space="preserve">are likely to become longer and more frequent. These changes, coupled with demographic shifts towards urban living, put significant impetus on reducing community exposure </w:t>
+      </w:r>
+      <w:r>
+        <w:rPr>
+          <w:rFonts w:ascii="Calibri" w:hAnsi="Calibri" w:cs="Calibri"/>
+          <w:sz w:val="22"/>
+          <w:szCs w:val="22"/>
+          <w:lang w:val="en-GB"/>
+        </w:rPr>
+        <w:t>to heat waves. An understudied aspect of urban land surface temperature</w:t>
+      </w:r>
+      <w:r>
+        <w:rPr>
+          <w:rFonts w:ascii="Calibri" w:hAnsi="Calibri" w:cs="Calibri"/>
+          <w:sz w:val="22"/>
+          <w:szCs w:val="22"/>
+          <w:lang w:val="en-GB"/>
+        </w:rPr>
+        <w:t xml:space="preserve"> </w:t>
+      </w:r>
+      <w:r>
+        <w:rPr>
+          <w:rFonts w:ascii="Calibri" w:hAnsi="Calibri" w:cs="Calibri"/>
+          <w:sz w:val="22"/>
+          <w:szCs w:val="22"/>
+          <w:lang w:val="en-GB"/>
+        </w:rPr>
+        <w:t>is factors related to nocturnal surface temperature</w:t>
+      </w:r>
+      <w:r>
+        <w:rPr>
+          <w:rFonts w:ascii="Calibri" w:hAnsi="Calibri" w:cs="Calibri"/>
+          <w:sz w:val="22"/>
+          <w:szCs w:val="22"/>
+          <w:lang w:val="en-GB"/>
+        </w:rPr>
+        <w:t xml:space="preserve">. Nocturnal land surface temperature is important in heat wave mitigation </w:t>
+      </w:r>
+      <w:r>
+        <w:rPr>
+          <w:rFonts w:ascii="Calibri" w:hAnsi="Calibri" w:cs="Calibri"/>
+          <w:sz w:val="22"/>
+          <w:szCs w:val="22"/>
+          <w:lang w:val="en-GB"/>
+        </w:rPr>
+        <w:t>given the urban heat island effect is most apparent during the night and the minimum nocturnal temperature is linked with heat stress and mortality</w:t>
+      </w:r>
+      <w:r>
+        <w:rPr>
+          <w:rFonts w:ascii="Calibri" w:hAnsi="Calibri" w:cs="Calibri"/>
+          <w:sz w:val="22"/>
+          <w:szCs w:val="22"/>
+          <w:lang w:val="en-GB"/>
+        </w:rPr>
+        <w:t xml:space="preserve">. In this study, we examine the </w:t>
+      </w:r>
+      <w:r>
+        <w:rPr>
+          <w:rFonts w:ascii="Calibri" w:hAnsi="Calibri" w:cs="Calibri"/>
+          <w:sz w:val="22"/>
+          <w:szCs w:val="22"/>
+          <w:lang w:val="en-GB"/>
+        </w:rPr>
+        <w:t xml:space="preserve">day and night </w:t>
+      </w:r>
+      <w:r>
+        <w:rPr>
+          <w:rFonts w:ascii="Calibri" w:hAnsi="Calibri" w:cs="Calibri"/>
+          <w:sz w:val="22"/>
+          <w:szCs w:val="22"/>
+          <w:lang w:val="en-GB"/>
+        </w:rPr>
+        <w:t xml:space="preserve">urban land surface temperature </w:t>
+      </w:r>
+      <w:r>
+        <w:rPr>
+          <w:rFonts w:ascii="Calibri" w:hAnsi="Calibri" w:cs="Calibri"/>
+          <w:sz w:val="22"/>
+          <w:szCs w:val="22"/>
+          <w:lang w:val="en-GB"/>
+        </w:rPr>
+        <w:t xml:space="preserve">(with Landsat) </w:t>
+      </w:r>
+      <w:r>
+        <w:rPr>
+          <w:rFonts w:ascii="Calibri" w:hAnsi="Calibri" w:cs="Calibri"/>
+          <w:sz w:val="22"/>
+          <w:szCs w:val="22"/>
+          <w:lang w:val="en-GB"/>
+        </w:rPr>
+        <w:t xml:space="preserve">in seven cities across the United States. </w:t>
+      </w:r>
+      <w:r>
+        <w:rPr>
+          <w:rFonts w:ascii="Calibri" w:hAnsi="Calibri" w:cs="Calibri"/>
+          <w:sz w:val="22"/>
+          <w:szCs w:val="22"/>
+          <w:lang w:val="en-GB"/>
+        </w:rPr>
+        <w:t xml:space="preserve">We test a series of hypotheses </w:t>
+      </w:r>
+      <w:r>
+        <w:rPr>
+          <w:rFonts w:ascii="Calibri" w:hAnsi="Calibri" w:cs="Calibri"/>
+          <w:sz w:val="22"/>
+          <w:szCs w:val="22"/>
+          <w:lang w:val="en-GB"/>
+        </w:rPr>
+        <w:t xml:space="preserve">regarding the effect of greenspace, water bodies, and impervious surfaces on land surface temperature </w:t>
+      </w:r>
+      <w:r>
+        <w:rPr>
+          <w:rFonts w:ascii="Calibri" w:hAnsi="Calibri" w:cs="Calibri"/>
+          <w:sz w:val="22"/>
+          <w:szCs w:val="22"/>
+          <w:lang w:val="en-GB"/>
+        </w:rPr>
+        <w:t xml:space="preserve">using advanced statistical methods. The robustness of these results is tested using different cities and satellite imagery and the results of diurnal and nocturnal analysis are compared to determine if the expected relationships hold throughout the day and night. </w:t>
+      </w:r>
+      <w:r>
+        <w:rPr>
+          <w:rFonts w:ascii="Calibri" w:hAnsi="Calibri" w:cs="Calibri"/>
+          <w:sz w:val="22"/>
+          <w:szCs w:val="22"/>
+          <w:lang w:val="en-GB"/>
+        </w:rPr>
+        <w:t xml:space="preserve">Understanding </w:t>
+      </w:r>
+      <w:r>
+        <w:rPr>
+          <w:rFonts w:ascii="Calibri" w:hAnsi="Calibri" w:cs="Calibri"/>
+          <w:sz w:val="22"/>
+          <w:szCs w:val="22"/>
+          <w:lang w:val="en-GB"/>
+        </w:rPr>
+        <w:t xml:space="preserve">whether the factors related to high urban temperatures are </w:t>
+      </w:r>
+      <w:r>
+        <w:rPr>
+          <w:rFonts w:ascii="Calibri" w:hAnsi="Calibri" w:cs="Calibri"/>
+          <w:sz w:val="22"/>
+          <w:szCs w:val="22"/>
+          <w:lang w:val="en-GB"/>
+        </w:rPr>
+        <w:t xml:space="preserve">consistent across </w:t>
+      </w:r>
+      <w:r>
+        <w:rPr>
+          <w:rFonts w:ascii="Calibri" w:hAnsi="Calibri" w:cs="Calibri"/>
+          <w:sz w:val="22"/>
+          <w:szCs w:val="22"/>
+          <w:lang w:val="en-GB"/>
+        </w:rPr>
+        <w:t xml:space="preserve">US </w:t>
+      </w:r>
+      <w:r>
+        <w:rPr>
+          <w:rFonts w:ascii="Calibri" w:hAnsi="Calibri" w:cs="Calibri"/>
+          <w:sz w:val="22"/>
+          <w:szCs w:val="22"/>
+          <w:lang w:val="en-GB"/>
+        </w:rPr>
+        <w:t xml:space="preserve">cities is important for </w:t>
+      </w:r>
+      <w:r>
+        <w:rPr>
+          <w:rFonts w:ascii="Calibri" w:hAnsi="Calibri" w:cs="Calibri"/>
+          <w:sz w:val="22"/>
+          <w:szCs w:val="22"/>
+          <w:lang w:val="en-GB"/>
+        </w:rPr>
+        <w:t xml:space="preserve">climate </w:t>
+      </w:r>
+      <w:r>
+        <w:rPr>
+          <w:rFonts w:ascii="Calibri" w:hAnsi="Calibri" w:cs="Calibri"/>
+          <w:sz w:val="22"/>
+          <w:szCs w:val="22"/>
+          <w:lang w:val="en-GB"/>
+        </w:rPr>
+        <w:t>adaptation</w:t>
+      </w:r>
+      <w:r>
+        <w:rPr>
+          <w:rFonts w:ascii="Calibri" w:hAnsi="Calibri" w:cs="Calibri"/>
+          <w:sz w:val="22"/>
+          <w:szCs w:val="22"/>
+          <w:lang w:val="en-GB"/>
+        </w:rPr>
+        <w:t xml:space="preserve"> planning and c</w:t>
+      </w:r>
+      <w:r>
+        <w:rPr>
+          <w:rFonts w:ascii="Calibri" w:hAnsi="Calibri" w:cs="Calibri"/>
+          <w:sz w:val="22"/>
+          <w:szCs w:val="22"/>
+          <w:lang w:val="en-GB"/>
+        </w:rPr>
+        <w:t xml:space="preserve">apable predictive models </w:t>
+      </w:r>
+      <w:r>
+        <w:rPr>
+          <w:rFonts w:ascii="Calibri" w:hAnsi="Calibri" w:cs="Calibri"/>
+          <w:sz w:val="22"/>
+          <w:szCs w:val="22"/>
+          <w:lang w:val="en-GB"/>
+        </w:rPr>
+        <w:t xml:space="preserve">suggest the potential for analysing </w:t>
+      </w:r>
+      <w:r>
+        <w:rPr>
+          <w:rFonts w:ascii="Calibri" w:hAnsi="Calibri" w:cs="Calibri"/>
+          <w:sz w:val="22"/>
+          <w:szCs w:val="22"/>
+          <w:lang w:val="en-GB"/>
+        </w:rPr>
+        <w:t xml:space="preserve">the effect </w:t>
+      </w:r>
+      <w:r>
+        <w:rPr>
+          <w:rFonts w:ascii="Calibri" w:hAnsi="Calibri" w:cs="Calibri"/>
+          <w:sz w:val="22"/>
+          <w:szCs w:val="22"/>
+          <w:lang w:val="en-GB"/>
+        </w:rPr>
+        <w:t xml:space="preserve">of potential </w:t>
+      </w:r>
+      <w:r>
+        <w:rPr>
+          <w:rFonts w:ascii="Calibri" w:hAnsi="Calibri" w:cs="Calibri"/>
+          <w:sz w:val="22"/>
+          <w:szCs w:val="22"/>
+          <w:lang w:val="en-GB"/>
+        </w:rPr>
+        <w:t xml:space="preserve">biophysical </w:t>
+      </w:r>
+      <w:r>
+        <w:rPr>
+          <w:rFonts w:ascii="Calibri" w:hAnsi="Calibri" w:cs="Calibri"/>
+          <w:sz w:val="22"/>
+          <w:szCs w:val="22"/>
+          <w:lang w:val="en-GB"/>
+        </w:rPr>
+        <w:t xml:space="preserve">changes might </w:t>
+      </w:r>
+      <w:r>
+        <w:rPr>
+          <w:rFonts w:ascii="Calibri" w:hAnsi="Calibri" w:cs="Calibri"/>
+          <w:sz w:val="22"/>
+          <w:szCs w:val="22"/>
+          <w:lang w:val="en-GB"/>
+        </w:rPr>
+        <w:t>have on land surface temperature.</w:t>
+      </w:r>
+    </w:p>
+    <w:p>
+      <w:pPr>
+        <w:pStyle w:val="NormalWeb"/>
+        <w:spacing w:before="0" w:beforeAutospacing="0" w:after="0" w:afterAutospacing="0"/>
+        <w:rPr>
+          <w:rFonts w:ascii="Calibri" w:hAnsi="Calibri" w:cs="Calibri"/>
+          <w:sz w:val="22"/>
+          <w:szCs w:val="22"/>
+          <w:lang w:val="en-GB"/>
+        </w:rPr>
+      </w:pPr>
+    </w:p>
+    <w:p>
+      <w:pPr>
+        <w:pStyle w:val="NormalWeb"/>
+        <w:spacing w:before="0" w:beforeAutospacing="0" w:after="0" w:afterAutospacing="0"/>
+        <w:rPr>
+          <w:rFonts w:ascii="Calibri" w:hAnsi="Calibri" w:cs="Calibri"/>
+          <w:sz w:val="22"/>
+          <w:szCs w:val="22"/>
+          <w:lang w:val="en-GB"/>
+        </w:rPr>
+      </w:pPr>
       <w:bookmarkStart w:id="0" w:name="_GoBack"/>
       <w:bookmarkEnd w:id="0"/>
-      <w:r>
-        <w:t>?</w:t>
-      </w:r>
-    </w:p>
-    <w:p>
-      <w:pPr>
-        <w:jc w:val="center"/>
-      </w:pPr>
-      <w:r>
-        <w:t xml:space="preserve">Potential Target Journals: </w:t>
-      </w:r>
-      <w:r>
-        <w:t xml:space="preserve">Remote Sensing of </w:t>
-      </w:r>
-      <w:proofErr w:type="gramStart"/>
-      <w:r>
-        <w:t>Environment,</w:t>
-      </w:r>
-      <w:r>
-        <w:t>?</w:t>
-      </w:r>
-      <w:proofErr w:type="gramEnd"/>
-      <w:r>
-        <w:t xml:space="preserve"> </w:t>
-      </w:r>
-    </w:p>
-    <w:p>
-      <w:pPr>
-        <w:jc w:val="center"/>
-      </w:pPr>
-    </w:p>
-    <w:p>
-      <w:pPr>
-        <w:jc w:val="center"/>
-      </w:pPr>
-    </w:p>
-    <w:p>
-      <w:pPr>
-        <w:rPr>
-          <w:b/>
-        </w:rPr>
-      </w:pPr>
-    </w:p>
-    <w:p>
-      <w:pPr>
-        <w:rPr>
-          <w:b/>
-        </w:rPr>
-      </w:pPr>
-      <w:r>
-        <w:rPr>
-          <w:b/>
-        </w:rPr>
-        <w:t>Abstract</w:t>
-      </w:r>
-    </w:p>
-    <w:p>
-      <w:pPr>
-        <w:pStyle w:val="NormalWeb"/>
-        <w:spacing w:before="0" w:beforeAutospacing="0" w:after="0" w:afterAutospacing="0"/>
-        <w:rPr>
-          <w:rFonts w:ascii="Calibri" w:hAnsi="Calibri" w:cs="Calibri"/>
-          <w:sz w:val="22"/>
-          <w:szCs w:val="22"/>
-          <w:lang w:val="en-GB"/>
-        </w:rPr>
-      </w:pPr>
-      <w:r>
-        <w:rPr>
-          <w:rFonts w:ascii="Calibri" w:hAnsi="Calibri" w:cs="Calibri"/>
-          <w:sz w:val="22"/>
-          <w:szCs w:val="22"/>
-          <w:lang w:val="en-GB"/>
-        </w:rPr>
-        <w:t xml:space="preserve">Understanding the drivers of urban land surface temperature can assist in ameliorating the severity of the urban heat island and risk from heat waves. Of all </w:t>
-      </w:r>
-      <w:r>
-        <w:rPr>
-          <w:rFonts w:ascii="Calibri" w:hAnsi="Calibri" w:cs="Calibri"/>
-          <w:sz w:val="22"/>
-          <w:szCs w:val="22"/>
-          <w:lang w:val="en-GB"/>
-        </w:rPr>
-        <w:t xml:space="preserve">the </w:t>
-      </w:r>
-      <w:r>
-        <w:rPr>
-          <w:rFonts w:ascii="Calibri" w:hAnsi="Calibri" w:cs="Calibri"/>
-          <w:sz w:val="22"/>
-          <w:szCs w:val="22"/>
-          <w:lang w:val="en-GB"/>
-        </w:rPr>
-        <w:t xml:space="preserve">natural events, heat waves are among the </w:t>
-      </w:r>
-      <w:r>
-        <w:rPr>
-          <w:rFonts w:ascii="Calibri" w:hAnsi="Calibri" w:cs="Calibri"/>
-          <w:sz w:val="22"/>
-          <w:szCs w:val="22"/>
-          <w:lang w:val="en-GB"/>
-        </w:rPr>
-        <w:t>deadliest</w:t>
-      </w:r>
-      <w:r>
-        <w:rPr>
-          <w:rFonts w:ascii="Calibri" w:hAnsi="Calibri" w:cs="Calibri"/>
-          <w:sz w:val="22"/>
-          <w:szCs w:val="22"/>
-          <w:lang w:val="en-GB"/>
-        </w:rPr>
-        <w:t xml:space="preserve"> and </w:t>
-      </w:r>
-      <w:r>
-        <w:rPr>
-          <w:rFonts w:ascii="Calibri" w:hAnsi="Calibri" w:cs="Calibri"/>
-          <w:sz w:val="22"/>
-          <w:szCs w:val="22"/>
-          <w:lang w:val="en-GB"/>
-        </w:rPr>
-        <w:t xml:space="preserve">are likely to become longer and more frequent. These changes, coupled with demographic shifts towards urban living, put significant impetus on reducing community exposure </w:t>
-      </w:r>
-      <w:r>
-        <w:rPr>
-          <w:rFonts w:ascii="Calibri" w:hAnsi="Calibri" w:cs="Calibri"/>
-          <w:sz w:val="22"/>
-          <w:szCs w:val="22"/>
-          <w:lang w:val="en-GB"/>
-        </w:rPr>
-        <w:t>to heat waves. An understudied aspect of urban land surface temperature</w:t>
-      </w:r>
-      <w:r>
-        <w:rPr>
-          <w:rFonts w:ascii="Calibri" w:hAnsi="Calibri" w:cs="Calibri"/>
-          <w:sz w:val="22"/>
-          <w:szCs w:val="22"/>
-          <w:lang w:val="en-GB"/>
-        </w:rPr>
-        <w:t xml:space="preserve"> </w:t>
-      </w:r>
-      <w:r>
-        <w:rPr>
-          <w:rFonts w:ascii="Calibri" w:hAnsi="Calibri" w:cs="Calibri"/>
-          <w:sz w:val="22"/>
-          <w:szCs w:val="22"/>
-          <w:lang w:val="en-GB"/>
-        </w:rPr>
-        <w:t>is factors related to nocturnal surface temperature</w:t>
-      </w:r>
-      <w:r>
-        <w:rPr>
-          <w:rFonts w:ascii="Calibri" w:hAnsi="Calibri" w:cs="Calibri"/>
-          <w:sz w:val="22"/>
-          <w:szCs w:val="22"/>
-          <w:lang w:val="en-GB"/>
-        </w:rPr>
-        <w:t xml:space="preserve">. Nocturnal land surface temperature is important in heat wave mitigation </w:t>
-      </w:r>
-      <w:r>
-        <w:rPr>
-          <w:rFonts w:ascii="Calibri" w:hAnsi="Calibri" w:cs="Calibri"/>
-          <w:sz w:val="22"/>
-          <w:szCs w:val="22"/>
-          <w:lang w:val="en-GB"/>
-        </w:rPr>
-        <w:t>given the urban heat island effect is most apparent during the night and the minimum nocturnal temperature is linked with heat stress and mortality</w:t>
-      </w:r>
-      <w:r>
-        <w:rPr>
-          <w:rFonts w:ascii="Calibri" w:hAnsi="Calibri" w:cs="Calibri"/>
-          <w:sz w:val="22"/>
-          <w:szCs w:val="22"/>
-          <w:lang w:val="en-GB"/>
-        </w:rPr>
-        <w:t xml:space="preserve">. In this study, we examine the </w:t>
-      </w:r>
-      <w:r>
-        <w:rPr>
-          <w:rFonts w:ascii="Calibri" w:hAnsi="Calibri" w:cs="Calibri"/>
-          <w:sz w:val="22"/>
-          <w:szCs w:val="22"/>
-          <w:lang w:val="en-GB"/>
-        </w:rPr>
-        <w:t xml:space="preserve">day and night </w:t>
-      </w:r>
-      <w:r>
-        <w:rPr>
-          <w:rFonts w:ascii="Calibri" w:hAnsi="Calibri" w:cs="Calibri"/>
-          <w:sz w:val="22"/>
-          <w:szCs w:val="22"/>
-          <w:lang w:val="en-GB"/>
-        </w:rPr>
-        <w:t xml:space="preserve">urban land surface temperature </w:t>
-      </w:r>
-      <w:r>
-        <w:rPr>
-          <w:rFonts w:ascii="Calibri" w:hAnsi="Calibri" w:cs="Calibri"/>
-          <w:sz w:val="22"/>
-          <w:szCs w:val="22"/>
-          <w:lang w:val="en-GB"/>
-        </w:rPr>
-        <w:t xml:space="preserve">(with Landsat) </w:t>
-      </w:r>
-      <w:r>
-        <w:rPr>
-          <w:rFonts w:ascii="Calibri" w:hAnsi="Calibri" w:cs="Calibri"/>
-          <w:sz w:val="22"/>
-          <w:szCs w:val="22"/>
-          <w:lang w:val="en-GB"/>
-        </w:rPr>
-        <w:t xml:space="preserve">in seven cities across the United States. </w:t>
-      </w:r>
-      <w:r>
-        <w:rPr>
-          <w:rFonts w:ascii="Calibri" w:hAnsi="Calibri" w:cs="Calibri"/>
-          <w:sz w:val="22"/>
-          <w:szCs w:val="22"/>
-          <w:lang w:val="en-GB"/>
-        </w:rPr>
-        <w:t xml:space="preserve">We test a series of hypotheses </w:t>
-      </w:r>
-      <w:r>
-        <w:rPr>
-          <w:rFonts w:ascii="Calibri" w:hAnsi="Calibri" w:cs="Calibri"/>
-          <w:sz w:val="22"/>
-          <w:szCs w:val="22"/>
-          <w:lang w:val="en-GB"/>
-        </w:rPr>
-        <w:t xml:space="preserve">regarding the effect of greenspace, water bodies, and impervious surfaces on land surface temperature </w:t>
-      </w:r>
-      <w:r>
-        <w:rPr>
-          <w:rFonts w:ascii="Calibri" w:hAnsi="Calibri" w:cs="Calibri"/>
-          <w:sz w:val="22"/>
-          <w:szCs w:val="22"/>
-          <w:lang w:val="en-GB"/>
-        </w:rPr>
-        <w:t xml:space="preserve">using advanced statistical methods. The robustness of these results is tested using different cities and satellite imagery and the results of diurnal and nocturnal analysis are compared to determine if the expected relationships hold throughout the day and night. </w:t>
-      </w:r>
-      <w:r>
-        <w:rPr>
-          <w:rFonts w:ascii="Calibri" w:hAnsi="Calibri" w:cs="Calibri"/>
-          <w:sz w:val="22"/>
-          <w:szCs w:val="22"/>
-          <w:lang w:val="en-GB"/>
-        </w:rPr>
-        <w:t xml:space="preserve">Understanding </w:t>
-      </w:r>
-      <w:r>
-        <w:rPr>
-          <w:rFonts w:ascii="Calibri" w:hAnsi="Calibri" w:cs="Calibri"/>
-          <w:sz w:val="22"/>
-          <w:szCs w:val="22"/>
-          <w:lang w:val="en-GB"/>
-        </w:rPr>
-        <w:t xml:space="preserve">whether the factors related to high urban temperatures are </w:t>
-      </w:r>
-      <w:r>
-        <w:rPr>
-          <w:rFonts w:ascii="Calibri" w:hAnsi="Calibri" w:cs="Calibri"/>
-          <w:sz w:val="22"/>
-          <w:szCs w:val="22"/>
-          <w:lang w:val="en-GB"/>
-        </w:rPr>
-        <w:t xml:space="preserve">consistent across </w:t>
-      </w:r>
-      <w:r>
-        <w:rPr>
-          <w:rFonts w:ascii="Calibri" w:hAnsi="Calibri" w:cs="Calibri"/>
-          <w:sz w:val="22"/>
-          <w:szCs w:val="22"/>
-          <w:lang w:val="en-GB"/>
-        </w:rPr>
-        <w:t xml:space="preserve">US </w:t>
-      </w:r>
-      <w:r>
-        <w:rPr>
-          <w:rFonts w:ascii="Calibri" w:hAnsi="Calibri" w:cs="Calibri"/>
-          <w:sz w:val="22"/>
-          <w:szCs w:val="22"/>
-          <w:lang w:val="en-GB"/>
-        </w:rPr>
-        <w:t xml:space="preserve">cities is important for </w:t>
-      </w:r>
-      <w:r>
-        <w:rPr>
-          <w:rFonts w:ascii="Calibri" w:hAnsi="Calibri" w:cs="Calibri"/>
-          <w:sz w:val="22"/>
-          <w:szCs w:val="22"/>
-          <w:lang w:val="en-GB"/>
-        </w:rPr>
-        <w:t xml:space="preserve">climate </w:t>
-      </w:r>
-      <w:r>
-        <w:rPr>
-          <w:rFonts w:ascii="Calibri" w:hAnsi="Calibri" w:cs="Calibri"/>
-          <w:sz w:val="22"/>
-          <w:szCs w:val="22"/>
-          <w:lang w:val="en-GB"/>
-        </w:rPr>
-        <w:t>adaptation</w:t>
-      </w:r>
-      <w:r>
-        <w:rPr>
-          <w:rFonts w:ascii="Calibri" w:hAnsi="Calibri" w:cs="Calibri"/>
-          <w:sz w:val="22"/>
-          <w:szCs w:val="22"/>
-          <w:lang w:val="en-GB"/>
-        </w:rPr>
-        <w:t xml:space="preserve"> planning and c</w:t>
-      </w:r>
-      <w:r>
-        <w:rPr>
-          <w:rFonts w:ascii="Calibri" w:hAnsi="Calibri" w:cs="Calibri"/>
-          <w:sz w:val="22"/>
-          <w:szCs w:val="22"/>
-          <w:lang w:val="en-GB"/>
-        </w:rPr>
-        <w:t xml:space="preserve">apable predictive models </w:t>
-      </w:r>
-      <w:r>
-        <w:rPr>
-          <w:rFonts w:ascii="Calibri" w:hAnsi="Calibri" w:cs="Calibri"/>
-          <w:sz w:val="22"/>
-          <w:szCs w:val="22"/>
-          <w:lang w:val="en-GB"/>
-        </w:rPr>
-        <w:t xml:space="preserve">suggest the potential for analysing </w:t>
-      </w:r>
-      <w:r>
-        <w:rPr>
-          <w:rFonts w:ascii="Calibri" w:hAnsi="Calibri" w:cs="Calibri"/>
-          <w:sz w:val="22"/>
-          <w:szCs w:val="22"/>
-          <w:lang w:val="en-GB"/>
-        </w:rPr>
-        <w:t xml:space="preserve">the effect </w:t>
-      </w:r>
-      <w:r>
-        <w:rPr>
-          <w:rFonts w:ascii="Calibri" w:hAnsi="Calibri" w:cs="Calibri"/>
-          <w:sz w:val="22"/>
-          <w:szCs w:val="22"/>
-          <w:lang w:val="en-GB"/>
-        </w:rPr>
-        <w:t xml:space="preserve">of potential </w:t>
-      </w:r>
-      <w:r>
-        <w:rPr>
-          <w:rFonts w:ascii="Calibri" w:hAnsi="Calibri" w:cs="Calibri"/>
-          <w:sz w:val="22"/>
-          <w:szCs w:val="22"/>
-          <w:lang w:val="en-GB"/>
-        </w:rPr>
-        <w:t xml:space="preserve">biophysical </w:t>
-      </w:r>
-      <w:r>
-        <w:rPr>
-          <w:rFonts w:ascii="Calibri" w:hAnsi="Calibri" w:cs="Calibri"/>
-          <w:sz w:val="22"/>
-          <w:szCs w:val="22"/>
-          <w:lang w:val="en-GB"/>
-        </w:rPr>
-        <w:t xml:space="preserve">changes might </w:t>
-      </w:r>
-      <w:r>
-        <w:rPr>
-          <w:rFonts w:ascii="Calibri" w:hAnsi="Calibri" w:cs="Calibri"/>
-          <w:sz w:val="22"/>
-          <w:szCs w:val="22"/>
-          <w:lang w:val="en-GB"/>
-        </w:rPr>
-        <w:t>have on land surface temperature.</w:t>
-      </w:r>
-    </w:p>
-    <w:p>
-      <w:pPr>
-        <w:pStyle w:val="NormalWeb"/>
-        <w:spacing w:before="0" w:beforeAutospacing="0" w:after="0" w:afterAutospacing="0"/>
-        <w:rPr>
-          <w:rFonts w:ascii="Calibri" w:hAnsi="Calibri" w:cs="Calibri"/>
-          <w:sz w:val="22"/>
-          <w:szCs w:val="22"/>
-          <w:lang w:val="en-GB"/>
-        </w:rPr>
-      </w:pPr>
-    </w:p>
-    <w:p>
-      <w:pPr>
-        <w:pStyle w:val="NormalWeb"/>
-        <w:spacing w:before="0" w:beforeAutospacing="0" w:after="0" w:afterAutospacing="0"/>
-        <w:rPr>
-          <w:rFonts w:ascii="Calibri" w:hAnsi="Calibri" w:cs="Calibri"/>
-          <w:sz w:val="22"/>
-          <w:szCs w:val="22"/>
-          <w:lang w:val="en-GB"/>
-        </w:rPr>
-      </w:pPr>
     </w:p>
     <w:p>
       <w:pPr>

</xml_diff>